<commit_message>
latest cv fix chrome anchor tag bug ignore ftps credentials file
</commit_message>
<xml_diff>
--- a/source/cv/SJHAP-CV.docx
+++ b/source/cv/SJHAP-CV.docx
@@ -1,6 +1,6 @@
 
 <file path=word/document.xml><?xml version="1.0" encoding="utf-8"?>
-<w:document xmlns:wpc="http://schemas.microsoft.com/office/word/2010/wordprocessingCanvas" xmlns:cx="http://schemas.microsoft.com/office/drawing/2014/chartex" xmlns:mc="http://schemas.openxmlformats.org/markup-compatibility/2006" xmlns:o="urn:schemas-microsoft-com:office:office" xmlns:r="http://schemas.openxmlformats.org/officeDocument/2006/relationships" xmlns:m="http://schemas.openxmlformats.org/officeDocument/2006/math" xmlns:v="urn:schemas-microsoft-com:vml" xmlns:wp14="http://schemas.microsoft.com/office/word/2010/wordprocessingDrawing" xmlns:wp="http://schemas.openxmlformats.org/drawingml/2006/wordprocessingDrawing" xmlns:w10="urn:schemas-microsoft-com:office:word" xmlns:w="http://schemas.openxmlformats.org/wordprocessingml/2006/main" xmlns:w14="http://schemas.microsoft.com/office/word/2010/wordml" xmlns:w15="http://schemas.microsoft.com/office/word/2012/wordml" xmlns:w16se="http://schemas.microsoft.com/office/word/2015/wordml/symex" xmlns:wpg="http://schemas.microsoft.com/office/word/2010/wordprocessingGroup" xmlns:wpi="http://schemas.microsoft.com/office/word/2010/wordprocessingInk" xmlns:wne="http://schemas.microsoft.com/office/word/2006/wordml" xmlns:wps="http://schemas.microsoft.com/office/word/2010/wordprocessingShape" mc:Ignorable="w14 w15 w16se wp14">
+<w:document xmlns:wpc="http://schemas.microsoft.com/office/word/2010/wordprocessingCanvas" xmlns:cx="http://schemas.microsoft.com/office/drawing/2014/chartex" xmlns:cx1="http://schemas.microsoft.com/office/drawing/2015/9/8/chartex" xmlns:cx2="http://schemas.microsoft.com/office/drawing/2015/10/21/chartex" xmlns:cx3="http://schemas.microsoft.com/office/drawing/2016/5/9/chartex" xmlns:cx4="http://schemas.microsoft.com/office/drawing/2016/5/10/chartex" xmlns:cx5="http://schemas.microsoft.com/office/drawing/2016/5/11/chartex" xmlns:cx6="http://schemas.microsoft.com/office/drawing/2016/5/12/chartex" xmlns:cx7="http://schemas.microsoft.com/office/drawing/2016/5/13/chartex" xmlns:cx8="http://schemas.microsoft.com/office/drawing/2016/5/14/chartex" xmlns:mc="http://schemas.openxmlformats.org/markup-compatibility/2006" xmlns:aink="http://schemas.microsoft.com/office/drawing/2016/ink" xmlns:am3d="http://schemas.microsoft.com/office/drawing/2017/model3d" xmlns:o="urn:schemas-microsoft-com:office:office" xmlns:r="http://schemas.openxmlformats.org/officeDocument/2006/relationships" xmlns:m="http://schemas.openxmlformats.org/officeDocument/2006/math" xmlns:v="urn:schemas-microsoft-com:vml" xmlns:wp14="http://schemas.microsoft.com/office/word/2010/wordprocessingDrawing" xmlns:wp="http://schemas.openxmlformats.org/drawingml/2006/wordprocessingDrawing" xmlns:w10="urn:schemas-microsoft-com:office:word" xmlns:w="http://schemas.openxmlformats.org/wordprocessingml/2006/main" xmlns:w14="http://schemas.microsoft.com/office/word/2010/wordml" xmlns:w15="http://schemas.microsoft.com/office/word/2012/wordml" xmlns:w16cex="http://schemas.microsoft.com/office/word/2018/wordml/cex" xmlns:w16cid="http://schemas.microsoft.com/office/word/2016/wordml/cid" xmlns:w16="http://schemas.microsoft.com/office/word/2018/wordml" xmlns:w16sdtdh="http://schemas.microsoft.com/office/word/2020/wordml/sdtdatahash" xmlns:w16se="http://schemas.microsoft.com/office/word/2015/wordml/symex" xmlns:wpg="http://schemas.microsoft.com/office/word/2010/wordprocessingGroup" xmlns:wpi="http://schemas.microsoft.com/office/word/2010/wordprocessingInk" xmlns:wne="http://schemas.microsoft.com/office/word/2006/wordml" xmlns:wps="http://schemas.microsoft.com/office/word/2010/wordprocessingShape" mc:Ignorable="w14 w15 w16se w16cid w16 w16cex w16sdtdh wp14">
   <w:body>
     <w:p>
       <w:pPr>
@@ -10,8 +10,6 @@
           <w:sz w:val="52"/>
         </w:rPr>
       </w:pPr>
-      <w:bookmarkStart w:id="0" w:name="_GoBack"/>
-      <w:bookmarkEnd w:id="0"/>
       <w:r>
         <w:rPr>
           <w:rFonts w:ascii="Tahoma" w:hAnsi="Tahoma" w:cs="Tahoma"/>
@@ -27,15 +25,15 @@
         <w:tblLook w:val="04A0" w:firstRow="1" w:lastRow="0" w:firstColumn="1" w:lastColumn="0" w:noHBand="0" w:noVBand="1"/>
       </w:tblPr>
       <w:tblGrid>
-        <w:gridCol w:w="1701"/>
-        <w:gridCol w:w="3261"/>
+        <w:gridCol w:w="851"/>
+        <w:gridCol w:w="4111"/>
         <w:gridCol w:w="850"/>
         <w:gridCol w:w="6022"/>
       </w:tblGrid>
       <w:tr>
         <w:tc>
           <w:tcPr>
-            <w:tcW w:w="1701" w:type="dxa"/>
+            <w:tcW w:w="851" w:type="dxa"/>
             <w:shd w:val="clear" w:color="auto" w:fill="auto"/>
           </w:tcPr>
           <w:p>
@@ -79,17 +77,14 @@
         </w:tc>
         <w:tc>
           <w:tcPr>
-            <w:tcW w:w="3261" w:type="dxa"/>
+            <w:tcW w:w="4111" w:type="dxa"/>
             <w:shd w:val="clear" w:color="auto" w:fill="auto"/>
           </w:tcPr>
           <w:p>
             <w:pPr>
               <w:spacing w:after="0" w:line="240" w:lineRule="auto"/>
               <w:rPr>
-                <w:rStyle w:val="Hyperlink"/>
                 <w:rFonts w:ascii="Arial" w:eastAsia="Arial" w:hAnsi="Arial" w:cs="Arial"/>
-                <w:color w:val="auto"/>
-                <w:u w:val="none"/>
                 <w:lang w:eastAsia="en-GB"/>
               </w:rPr>
             </w:pPr>
@@ -100,7 +95,23 @@
                   <w:rFonts w:ascii="Arial" w:eastAsia="Arial" w:hAnsi="Arial" w:cs="Arial"/>
                   <w:lang w:eastAsia="en-GB"/>
                 </w:rPr>
-                <w:t>stevenhollidge.co.uk</w:t>
+                <w:t>stevenhollidge.azurewebsites</w:t>
+              </w:r>
+              <w:r>
+                <w:rPr>
+                  <w:rStyle w:val="Hyperlink"/>
+                  <w:rFonts w:ascii="Arial" w:eastAsia="Arial" w:hAnsi="Arial" w:cs="Arial"/>
+                  <w:lang w:eastAsia="en-GB"/>
+                </w:rPr>
+                <w:t>.</w:t>
+              </w:r>
+              <w:r>
+                <w:rPr>
+                  <w:rStyle w:val="Hyperlink"/>
+                  <w:rFonts w:ascii="Arial" w:eastAsia="Arial" w:hAnsi="Arial" w:cs="Arial"/>
+                  <w:lang w:eastAsia="en-GB"/>
+                </w:rPr>
+                <w:t>net</w:t>
               </w:r>
             </w:hyperlink>
           </w:p>
@@ -108,10 +119,7 @@
             <w:pPr>
               <w:spacing w:after="0" w:line="240" w:lineRule="auto"/>
               <w:rPr>
-                <w:rFonts w:ascii="Arial" w:eastAsia="Arial" w:hAnsi="Arial" w:cs="Arial"/>
-                <w:color w:val="5B9BD5"/>
-                <w:sz w:val="20"/>
-                <w:lang w:eastAsia="en-GB"/>
+                <w:rStyle w:val="Hyperlink"/>
               </w:rPr>
             </w:pPr>
             <w:hyperlink r:id="rId7" w:history="1">
@@ -184,7 +192,8 @@
             <w:pPr>
               <w:spacing w:after="0" w:line="240" w:lineRule="auto"/>
               <w:rPr>
-                <w:rStyle w:val="Hyperlink"/>
+                <w:rFonts w:ascii="Arial" w:eastAsia="Arial" w:hAnsi="Arial" w:cs="Arial"/>
+                <w:lang w:eastAsia="en-GB"/>
               </w:rPr>
             </w:pPr>
             <w:hyperlink r:id="rId8" w:history="1">
@@ -194,17 +203,9 @@
                   <w:rFonts w:ascii="Arial" w:eastAsia="Arial" w:hAnsi="Arial" w:cs="Arial"/>
                   <w:lang w:eastAsia="en-GB"/>
                 </w:rPr>
-                <w:t>contractor@stevenhollidge.co.uk</w:t>
+                <w:t>stevenhollidge@hotmail.com</w:t>
               </w:r>
             </w:hyperlink>
-            <w:r>
-              <w:rPr>
-                <w:rStyle w:val="Hyperlink"/>
-                <w:rFonts w:ascii="Arial" w:eastAsia="Arial" w:hAnsi="Arial" w:cs="Arial"/>
-                <w:lang w:eastAsia="en-GB"/>
-              </w:rPr>
-              <w:t xml:space="preserve"> </w:t>
-            </w:r>
           </w:p>
           <w:p>
             <w:pPr>
@@ -482,17 +483,14 @@
           <w:bCs/>
         </w:rPr>
       </w:pPr>
-      <w:proofErr w:type="spellStart"/>
       <w:r>
         <w:rPr>
           <w:rStyle w:val="ohmin"/>
           <w:rFonts w:ascii="Tahoma" w:hAnsi="Tahoma" w:cs="Tahoma"/>
           <w:b/>
         </w:rPr>
-        <w:lastRenderedPageBreak/>
         <w:t>Zazilo</w:t>
       </w:r>
-      <w:proofErr w:type="spellEnd"/>
       <w:r>
         <w:rPr>
           <w:rStyle w:val="ohmin"/>
@@ -531,7 +529,6 @@
           <w:rFonts w:ascii="Tahoma" w:hAnsi="Tahoma" w:cs="Tahoma"/>
           <w:b/>
         </w:rPr>
-        <w:lastRenderedPageBreak/>
         <w:t>January 2013</w:t>
       </w:r>
       <w:r>
@@ -556,7 +553,6 @@
           <w:color w:val="808080"/>
           <w:sz w:val="18"/>
         </w:rPr>
-        <w:lastRenderedPageBreak/>
         <w:t>Angular Full Stack Programmer and Agile SCRUM Master Coach</w:t>
       </w:r>
     </w:p>
@@ -574,198 +570,8 @@
           <w:color w:val="808080"/>
           <w:sz w:val="18"/>
         </w:rPr>
-        <w:t xml:space="preserve">Angular </w:t>
-      </w:r>
-      <w:proofErr w:type="spellStart"/>
-      <w:r>
-        <w:rPr>
-          <w:rFonts w:ascii="Tahoma" w:hAnsi="Tahoma" w:cs="Tahoma"/>
-          <w:color w:val="808080"/>
-          <w:sz w:val="18"/>
-        </w:rPr>
-        <w:t>TypeScript</w:t>
-      </w:r>
-      <w:proofErr w:type="spellEnd"/>
-      <w:r>
-        <w:rPr>
-          <w:rFonts w:ascii="Tahoma" w:hAnsi="Tahoma" w:cs="Tahoma"/>
-          <w:color w:val="808080"/>
-          <w:sz w:val="18"/>
-        </w:rPr>
-        <w:t xml:space="preserve"> JavaScript Node.js </w:t>
-      </w:r>
-      <w:proofErr w:type="spellStart"/>
-      <w:r>
-        <w:rPr>
-          <w:rFonts w:ascii="Tahoma" w:hAnsi="Tahoma" w:cs="Tahoma"/>
-          <w:color w:val="808080"/>
-          <w:sz w:val="18"/>
-        </w:rPr>
-        <w:t>RxJS</w:t>
-      </w:r>
-      <w:proofErr w:type="spellEnd"/>
-      <w:r>
-        <w:rPr>
-          <w:rFonts w:ascii="Tahoma" w:hAnsi="Tahoma" w:cs="Tahoma"/>
-          <w:color w:val="808080"/>
-          <w:sz w:val="18"/>
-        </w:rPr>
-        <w:t xml:space="preserve"> </w:t>
-      </w:r>
-      <w:proofErr w:type="spellStart"/>
-      <w:r>
-        <w:rPr>
-          <w:rFonts w:ascii="Tahoma" w:hAnsi="Tahoma" w:cs="Tahoma"/>
-          <w:color w:val="808080"/>
-          <w:sz w:val="18"/>
-        </w:rPr>
-        <w:t>WebPack</w:t>
-      </w:r>
-      <w:proofErr w:type="spellEnd"/>
-      <w:r>
-        <w:rPr>
-          <w:rFonts w:ascii="Tahoma" w:hAnsi="Tahoma" w:cs="Tahoma"/>
-          <w:color w:val="808080"/>
-          <w:sz w:val="18"/>
-        </w:rPr>
-        <w:t xml:space="preserve"> Firebase Auth0 JWT Gulp.js Socket.io </w:t>
-      </w:r>
-      <w:proofErr w:type="spellStart"/>
-      <w:r>
-        <w:rPr>
-          <w:rFonts w:ascii="Tahoma" w:hAnsi="Tahoma" w:cs="Tahoma"/>
-          <w:color w:val="808080"/>
-          <w:sz w:val="18"/>
-        </w:rPr>
-        <w:t>Wijmo</w:t>
-      </w:r>
-      <w:proofErr w:type="spellEnd"/>
-      <w:r>
-        <w:rPr>
-          <w:rFonts w:ascii="Tahoma" w:hAnsi="Tahoma" w:cs="Tahoma"/>
-          <w:color w:val="808080"/>
-          <w:sz w:val="18"/>
-        </w:rPr>
-        <w:t xml:space="preserve"> </w:t>
-      </w:r>
-      <w:proofErr w:type="spellStart"/>
-      <w:r>
-        <w:rPr>
-          <w:rFonts w:ascii="Tahoma" w:hAnsi="Tahoma" w:cs="Tahoma"/>
-          <w:color w:val="808080"/>
-          <w:sz w:val="18"/>
-        </w:rPr>
-        <w:t>SignalR</w:t>
-      </w:r>
-      <w:proofErr w:type="spellEnd"/>
-      <w:r>
-        <w:rPr>
-          <w:rFonts w:ascii="Tahoma" w:hAnsi="Tahoma" w:cs="Tahoma"/>
-          <w:color w:val="808080"/>
-          <w:sz w:val="18"/>
-        </w:rPr>
-        <w:t xml:space="preserve"> Wallaby.js WPF Karma Protractor Jasmine Feathers.js .NET C# SQL JSON XML XSLT REST HTML5 Sass Bootstrap </w:t>
-      </w:r>
-      <w:proofErr w:type="spellStart"/>
-      <w:r>
-        <w:rPr>
-          <w:rFonts w:ascii="Tahoma" w:hAnsi="Tahoma" w:cs="Tahoma"/>
-          <w:color w:val="808080"/>
-          <w:sz w:val="18"/>
-        </w:rPr>
-        <w:t>MaterialDesign</w:t>
-      </w:r>
-      <w:proofErr w:type="spellEnd"/>
-      <w:r>
-        <w:rPr>
-          <w:rFonts w:ascii="Tahoma" w:hAnsi="Tahoma" w:cs="Tahoma"/>
-          <w:color w:val="808080"/>
-          <w:sz w:val="18"/>
-        </w:rPr>
-        <w:t xml:space="preserve"> Swagger </w:t>
-      </w:r>
-      <w:proofErr w:type="spellStart"/>
-      <w:r>
-        <w:rPr>
-          <w:rFonts w:ascii="Tahoma" w:hAnsi="Tahoma" w:cs="Tahoma"/>
-          <w:color w:val="808080"/>
-          <w:sz w:val="18"/>
-        </w:rPr>
-        <w:t>ASP.NetCore</w:t>
-      </w:r>
-      <w:proofErr w:type="spellEnd"/>
-      <w:r>
-        <w:rPr>
-          <w:rFonts w:ascii="Tahoma" w:hAnsi="Tahoma" w:cs="Tahoma"/>
-          <w:color w:val="808080"/>
-          <w:sz w:val="18"/>
-        </w:rPr>
-        <w:t xml:space="preserve"> </w:t>
-      </w:r>
-      <w:proofErr w:type="spellStart"/>
-      <w:r>
-        <w:rPr>
-          <w:rFonts w:ascii="Tahoma" w:hAnsi="Tahoma" w:cs="Tahoma"/>
-          <w:color w:val="808080"/>
-          <w:sz w:val="18"/>
-        </w:rPr>
-        <w:t>WebAPI</w:t>
-      </w:r>
-      <w:proofErr w:type="spellEnd"/>
-      <w:r>
-        <w:rPr>
-          <w:rFonts w:ascii="Tahoma" w:hAnsi="Tahoma" w:cs="Tahoma"/>
-          <w:color w:val="808080"/>
-          <w:sz w:val="18"/>
-        </w:rPr>
-        <w:t xml:space="preserve"> Git TeamCity Dapper Postman Fiddler </w:t>
-      </w:r>
-      <w:proofErr w:type="spellStart"/>
-      <w:r>
-        <w:rPr>
-          <w:rFonts w:ascii="Tahoma" w:hAnsi="Tahoma" w:cs="Tahoma"/>
-          <w:color w:val="808080"/>
-          <w:sz w:val="18"/>
-        </w:rPr>
-        <w:t>NUnit</w:t>
-      </w:r>
-      <w:proofErr w:type="spellEnd"/>
-      <w:r>
-        <w:rPr>
-          <w:rFonts w:ascii="Tahoma" w:hAnsi="Tahoma" w:cs="Tahoma"/>
-          <w:color w:val="808080"/>
-          <w:sz w:val="18"/>
-        </w:rPr>
-        <w:t xml:space="preserve"> </w:t>
-      </w:r>
-      <w:proofErr w:type="spellStart"/>
-      <w:r>
-        <w:rPr>
-          <w:rFonts w:ascii="Tahoma" w:hAnsi="Tahoma" w:cs="Tahoma"/>
-          <w:color w:val="808080"/>
-          <w:sz w:val="18"/>
-        </w:rPr>
-        <w:t>XUnit</w:t>
-      </w:r>
-      <w:proofErr w:type="spellEnd"/>
-      <w:r>
-        <w:rPr>
-          <w:rFonts w:ascii="Tahoma" w:hAnsi="Tahoma" w:cs="Tahoma"/>
-          <w:color w:val="808080"/>
-          <w:sz w:val="18"/>
-        </w:rPr>
-        <w:t xml:space="preserve"> </w:t>
-      </w:r>
-      <w:proofErr w:type="spellStart"/>
-      <w:r>
-        <w:rPr>
-          <w:rFonts w:ascii="Tahoma" w:hAnsi="Tahoma" w:cs="Tahoma"/>
-          <w:color w:val="808080"/>
-          <w:sz w:val="18"/>
-        </w:rPr>
-        <w:t>MSTest</w:t>
-      </w:r>
-      <w:proofErr w:type="spellEnd"/>
+        <w:t>Angular TypeScript JavaScript Node.js RxJS WebPack Firebase Auth0 JWT Gulp.js Socket.io Wijmo SignalR Wallaby.js WPF Karma Protractor Jasmine Feathers.js .NET C# SQL JSON XML XSLT REST HTML5 Sass Bootstrap MaterialDesign Swagger ASP.NetCore WebAPI Git TeamCity Dapper Postman Fiddler NUnit XUnit MSTest</w:t>
+      </w:r>
     </w:p>
     <w:p>
       <w:pPr>
@@ -822,19 +628,8 @@
           <w:sz w:val="20"/>
           <w:szCs w:val="22"/>
         </w:rPr>
-        <w:t xml:space="preserve"> </w:t>
-      </w:r>
-      <w:proofErr w:type="spellStart"/>
-      <w:r>
-        <w:rPr>
-          <w:rFonts w:ascii="Tahoma" w:hAnsi="Tahoma" w:cs="Tahoma"/>
-          <w:color w:val="252523"/>
-          <w:sz w:val="20"/>
-          <w:szCs w:val="22"/>
-        </w:rPr>
-        <w:t>TypeScript</w:t>
-      </w:r>
-      <w:proofErr w:type="spellEnd"/>
+        <w:t xml:space="preserve"> TypeScript</w:t>
+      </w:r>
       <w:r>
         <w:rPr>
           <w:rFonts w:ascii="Tahoma" w:hAnsi="Tahoma" w:cs="Tahoma"/>
@@ -986,27 +781,7 @@
           <w:sz w:val="20"/>
           <w:szCs w:val="22"/>
         </w:rPr>
-        <w:t xml:space="preserve">.NET </w:t>
-      </w:r>
-      <w:proofErr w:type="spellStart"/>
-      <w:r>
-        <w:rPr>
-          <w:rFonts w:ascii="Tahoma" w:hAnsi="Tahoma" w:cs="Tahoma"/>
-          <w:color w:val="252523"/>
-          <w:sz w:val="20"/>
-          <w:szCs w:val="22"/>
-        </w:rPr>
-        <w:t>WebAPI</w:t>
-      </w:r>
-      <w:proofErr w:type="spellEnd"/>
-      <w:r>
-        <w:rPr>
-          <w:rFonts w:ascii="Tahoma" w:hAnsi="Tahoma" w:cs="Tahoma"/>
-          <w:color w:val="252523"/>
-          <w:sz w:val="20"/>
-          <w:szCs w:val="22"/>
-        </w:rPr>
-        <w:t xml:space="preserve"> services</w:t>
+        <w:t>.NET WebAPI services</w:t>
       </w:r>
       <w:r>
         <w:rPr>
@@ -1035,25 +810,14 @@
         </w:rPr>
         <w:t xml:space="preserve">along with </w:t>
       </w:r>
-      <w:proofErr w:type="spellStart"/>
-      <w:r>
-        <w:rPr>
-          <w:rFonts w:ascii="Tahoma" w:hAnsi="Tahoma" w:cs="Tahoma"/>
-          <w:color w:val="252523"/>
-          <w:sz w:val="20"/>
-          <w:szCs w:val="22"/>
-        </w:rPr>
-        <w:t>Wijmo</w:t>
-      </w:r>
-      <w:proofErr w:type="spellEnd"/>
-      <w:r>
-        <w:rPr>
-          <w:rFonts w:ascii="Tahoma" w:hAnsi="Tahoma" w:cs="Tahoma"/>
-          <w:color w:val="252523"/>
-          <w:sz w:val="20"/>
-          <w:szCs w:val="22"/>
-        </w:rPr>
-        <w:t xml:space="preserve"> component</w:t>
+      <w:r>
+        <w:rPr>
+          <w:rFonts w:ascii="Tahoma" w:hAnsi="Tahoma" w:cs="Tahoma"/>
+          <w:color w:val="252523"/>
+          <w:sz w:val="20"/>
+          <w:szCs w:val="22"/>
+        </w:rPr>
+        <w:t>Wijmo component</w:t>
       </w:r>
       <w:r>
         <w:rPr>
@@ -1290,7 +1054,6 @@
           <w:sz w:val="22"/>
           <w:szCs w:val="22"/>
         </w:rPr>
-        <w:lastRenderedPageBreak/>
         <w:t xml:space="preserve">Credit Suisse, Zurich Switzerland </w:t>
       </w:r>
     </w:p>
@@ -1324,7 +1087,6 @@
           <w:sz w:val="22"/>
           <w:szCs w:val="22"/>
         </w:rPr>
-        <w:lastRenderedPageBreak/>
         <w:t>July 2012 – December 2013</w:t>
       </w:r>
     </w:p>
@@ -1343,7 +1105,6 @@
           <w:color w:val="808080"/>
           <w:sz w:val="18"/>
         </w:rPr>
-        <w:lastRenderedPageBreak/>
         <w:t xml:space="preserve">Full Stack </w:t>
       </w:r>
       <w:r>
@@ -1684,25 +1445,15 @@
           <w:rFonts w:ascii="Tahoma" w:hAnsi="Tahoma" w:cs="Tahoma"/>
           <w:b/>
         </w:rPr>
+        <w:br w:type="page"/>
+      </w:r>
+      <w:r>
+        <w:rPr>
+          <w:rFonts w:ascii="Tahoma" w:hAnsi="Tahoma" w:cs="Tahoma"/>
+          <w:b/>
+        </w:rPr>
         <w:lastRenderedPageBreak/>
-        <w:br w:type="page"/>
-      </w:r>
-      <w:proofErr w:type="spellStart"/>
-      <w:r>
-        <w:rPr>
-          <w:rFonts w:ascii="Tahoma" w:hAnsi="Tahoma" w:cs="Tahoma"/>
-          <w:b/>
-        </w:rPr>
-        <w:lastRenderedPageBreak/>
-        <w:t>Silverblade</w:t>
-      </w:r>
-      <w:proofErr w:type="spellEnd"/>
-      <w:r>
-        <w:rPr>
-          <w:rFonts w:ascii="Tahoma" w:hAnsi="Tahoma" w:cs="Tahoma"/>
-          <w:b/>
-        </w:rPr>
-        <w:t xml:space="preserve"> Technology, London </w:t>
+        <w:t xml:space="preserve">Silverblade Technology, London </w:t>
       </w:r>
       <w:r>
         <w:rPr>
@@ -1731,7 +1482,6 @@
           <w:sz w:val="22"/>
           <w:szCs w:val="22"/>
         </w:rPr>
-        <w:lastRenderedPageBreak/>
         <w:t>December 2010 - June 2012</w:t>
       </w:r>
     </w:p>
@@ -1772,7 +1522,6 @@
           <w:color w:val="808080"/>
           <w:sz w:val="18"/>
         </w:rPr>
-        <w:lastRenderedPageBreak/>
         <w:t>SCRUM Master &amp; F</w:t>
       </w:r>
       <w:r>
@@ -1813,43 +1562,15 @@
           <w:color w:val="808080"/>
           <w:sz w:val="18"/>
         </w:rPr>
-        <w:t xml:space="preserve">.NET SQL </w:t>
-      </w:r>
-      <w:proofErr w:type="spellStart"/>
+        <w:t>.NET SQL Telerik</w:t>
+      </w:r>
       <w:r>
         <w:rPr>
           <w:rFonts w:ascii="Tahoma" w:hAnsi="Tahoma" w:cs="Tahoma"/>
           <w:color w:val="808080"/>
           <w:sz w:val="18"/>
         </w:rPr>
-        <w:t>Telerik</w:t>
-      </w:r>
-      <w:proofErr w:type="spellEnd"/>
-      <w:r>
-        <w:rPr>
-          <w:rFonts w:ascii="Tahoma" w:hAnsi="Tahoma" w:cs="Tahoma"/>
-          <w:color w:val="808080"/>
-          <w:sz w:val="18"/>
-        </w:rPr>
-        <w:t xml:space="preserve"> TeamCity WCF </w:t>
-      </w:r>
-      <w:proofErr w:type="spellStart"/>
-      <w:r>
-        <w:rPr>
-          <w:rFonts w:ascii="Tahoma" w:hAnsi="Tahoma" w:cs="Tahoma"/>
-          <w:color w:val="808080"/>
-          <w:sz w:val="18"/>
-        </w:rPr>
-        <w:t>ProtoBuf</w:t>
-      </w:r>
-      <w:proofErr w:type="spellEnd"/>
-      <w:r>
-        <w:rPr>
-          <w:rFonts w:ascii="Tahoma" w:hAnsi="Tahoma" w:cs="Tahoma"/>
-          <w:color w:val="808080"/>
-          <w:sz w:val="18"/>
-        </w:rPr>
-        <w:t>-net</w:t>
+        <w:t xml:space="preserve"> TeamCity WCF ProtoBuf-net</w:t>
       </w:r>
     </w:p>
     <w:p>
@@ -1927,27 +1648,7 @@
           <w:sz w:val="20"/>
           <w:szCs w:val="22"/>
         </w:rPr>
-        <w:t>tocol Buffers (</w:t>
-      </w:r>
-      <w:proofErr w:type="spellStart"/>
-      <w:r>
-        <w:rPr>
-          <w:rStyle w:val="jsfull"/>
-          <w:rFonts w:ascii="Tahoma" w:hAnsi="Tahoma" w:cs="Tahoma"/>
-          <w:sz w:val="20"/>
-          <w:szCs w:val="22"/>
-        </w:rPr>
-        <w:t>ProtoBuf</w:t>
-      </w:r>
-      <w:proofErr w:type="spellEnd"/>
-      <w:r>
-        <w:rPr>
-          <w:rStyle w:val="jsfull"/>
-          <w:rFonts w:ascii="Tahoma" w:hAnsi="Tahoma" w:cs="Tahoma"/>
-          <w:sz w:val="20"/>
-          <w:szCs w:val="22"/>
-        </w:rPr>
-        <w:t>-net).</w:t>
+        <w:t>tocol Buffers (ProtoBuf-net).</w:t>
       </w:r>
     </w:p>
     <w:p>
@@ -1967,7 +1668,6 @@
           <w:color w:val="252523"/>
           <w:lang w:eastAsia="en-GB"/>
         </w:rPr>
-        <w:lastRenderedPageBreak/>
         <w:t>Ellis Financial Systems, London UK</w:t>
       </w:r>
     </w:p>
@@ -1995,7 +1695,6 @@
           <w:color w:val="252523"/>
           <w:lang w:eastAsia="en-GB"/>
         </w:rPr>
-        <w:lastRenderedPageBreak/>
         <w:t>May 2008 – November 2010</w:t>
       </w:r>
     </w:p>
@@ -2016,7 +1715,6 @@
           <w:color w:val="808080"/>
           <w:sz w:val="18"/>
         </w:rPr>
-        <w:lastRenderedPageBreak/>
         <w:t>Full Stack Analyst Programmer:</w:t>
       </w:r>
       <w:r>
@@ -2057,25 +1755,23 @@
           <w:color w:val="808080"/>
           <w:sz w:val="18"/>
         </w:rPr>
-        <w:t xml:space="preserve"> </w:t>
-      </w:r>
-      <w:proofErr w:type="spellStart"/>
+        <w:t xml:space="preserve"> WebForms </w:t>
+      </w:r>
       <w:r>
         <w:rPr>
           <w:rFonts w:ascii="Tahoma" w:hAnsi="Tahoma" w:cs="Tahoma"/>
           <w:color w:val="808080"/>
           <w:sz w:val="18"/>
         </w:rPr>
-        <w:t>WebForms</w:t>
-      </w:r>
-      <w:proofErr w:type="spellEnd"/>
+        <w:t xml:space="preserve">JavaScript </w:t>
+      </w:r>
       <w:r>
         <w:rPr>
           <w:rFonts w:ascii="Tahoma" w:hAnsi="Tahoma" w:cs="Tahoma"/>
           <w:color w:val="808080"/>
           <w:sz w:val="18"/>
         </w:rPr>
-        <w:t xml:space="preserve"> </w:t>
+        <w:t>SQL Telerik</w:t>
       </w:r>
       <w:r>
         <w:rPr>
@@ -2083,44 +1779,8 @@
           <w:color w:val="808080"/>
           <w:sz w:val="18"/>
         </w:rPr>
-        <w:t xml:space="preserve">JavaScript </w:t>
-      </w:r>
-      <w:r>
-        <w:rPr>
-          <w:rFonts w:ascii="Tahoma" w:hAnsi="Tahoma" w:cs="Tahoma"/>
-          <w:color w:val="808080"/>
-          <w:sz w:val="18"/>
-        </w:rPr>
-        <w:t xml:space="preserve">SQL </w:t>
-      </w:r>
-      <w:proofErr w:type="spellStart"/>
-      <w:r>
-        <w:rPr>
-          <w:rFonts w:ascii="Tahoma" w:hAnsi="Tahoma" w:cs="Tahoma"/>
-          <w:color w:val="808080"/>
-          <w:sz w:val="18"/>
-        </w:rPr>
-        <w:t>Telerik</w:t>
-      </w:r>
-      <w:proofErr w:type="spellEnd"/>
-      <w:r>
-        <w:rPr>
-          <w:rFonts w:ascii="Tahoma" w:hAnsi="Tahoma" w:cs="Tahoma"/>
-          <w:color w:val="808080"/>
-          <w:sz w:val="18"/>
-        </w:rPr>
-        <w:t xml:space="preserve"> </w:t>
-      </w:r>
-      <w:proofErr w:type="spellStart"/>
-      <w:r>
-        <w:rPr>
-          <w:rFonts w:ascii="Tahoma" w:hAnsi="Tahoma" w:cs="Tahoma"/>
-          <w:color w:val="808080"/>
-          <w:sz w:val="18"/>
-        </w:rPr>
-        <w:t>ComponentOne</w:t>
-      </w:r>
-      <w:proofErr w:type="spellEnd"/>
+        <w:t xml:space="preserve"> ComponentOne</w:t>
+      </w:r>
       <w:r>
         <w:rPr>
           <w:rFonts w:ascii="Tahoma" w:hAnsi="Tahoma" w:cs="Tahoma"/>
@@ -3411,7 +3071,7 @@
 </file>
 
 <file path=word/endnotes.xml><?xml version="1.0" encoding="utf-8"?>
-<w:endnotes xmlns:wpc="http://schemas.microsoft.com/office/word/2010/wordprocessingCanvas" xmlns:cx="http://schemas.microsoft.com/office/drawing/2014/chartex" xmlns:mc="http://schemas.openxmlformats.org/markup-compatibility/2006" xmlns:o="urn:schemas-microsoft-com:office:office" xmlns:r="http://schemas.openxmlformats.org/officeDocument/2006/relationships" xmlns:m="http://schemas.openxmlformats.org/officeDocument/2006/math" xmlns:v="urn:schemas-microsoft-com:vml" xmlns:wp14="http://schemas.microsoft.com/office/word/2010/wordprocessingDrawing" xmlns:wp="http://schemas.openxmlformats.org/drawingml/2006/wordprocessingDrawing" xmlns:w10="urn:schemas-microsoft-com:office:word" xmlns:w="http://schemas.openxmlformats.org/wordprocessingml/2006/main" xmlns:w14="http://schemas.microsoft.com/office/word/2010/wordml" xmlns:w15="http://schemas.microsoft.com/office/word/2012/wordml" xmlns:w16se="http://schemas.microsoft.com/office/word/2015/wordml/symex" xmlns:wpg="http://schemas.microsoft.com/office/word/2010/wordprocessingGroup" xmlns:wpi="http://schemas.microsoft.com/office/word/2010/wordprocessingInk" xmlns:wne="http://schemas.microsoft.com/office/word/2006/wordml" xmlns:wps="http://schemas.microsoft.com/office/word/2010/wordprocessingShape" mc:Ignorable="w14 w15 w16se wp14">
+<w:endnotes xmlns:wpc="http://schemas.microsoft.com/office/word/2010/wordprocessingCanvas" xmlns:cx="http://schemas.microsoft.com/office/drawing/2014/chartex" xmlns:cx1="http://schemas.microsoft.com/office/drawing/2015/9/8/chartex" xmlns:cx2="http://schemas.microsoft.com/office/drawing/2015/10/21/chartex" xmlns:cx3="http://schemas.microsoft.com/office/drawing/2016/5/9/chartex" xmlns:cx4="http://schemas.microsoft.com/office/drawing/2016/5/10/chartex" xmlns:cx5="http://schemas.microsoft.com/office/drawing/2016/5/11/chartex" xmlns:cx6="http://schemas.microsoft.com/office/drawing/2016/5/12/chartex" xmlns:cx7="http://schemas.microsoft.com/office/drawing/2016/5/13/chartex" xmlns:cx8="http://schemas.microsoft.com/office/drawing/2016/5/14/chartex" xmlns:mc="http://schemas.openxmlformats.org/markup-compatibility/2006" xmlns:aink="http://schemas.microsoft.com/office/drawing/2016/ink" xmlns:am3d="http://schemas.microsoft.com/office/drawing/2017/model3d" xmlns:o="urn:schemas-microsoft-com:office:office" xmlns:r="http://schemas.openxmlformats.org/officeDocument/2006/relationships" xmlns:m="http://schemas.openxmlformats.org/officeDocument/2006/math" xmlns:v="urn:schemas-microsoft-com:vml" xmlns:wp14="http://schemas.microsoft.com/office/word/2010/wordprocessingDrawing" xmlns:wp="http://schemas.openxmlformats.org/drawingml/2006/wordprocessingDrawing" xmlns:w10="urn:schemas-microsoft-com:office:word" xmlns:w="http://schemas.openxmlformats.org/wordprocessingml/2006/main" xmlns:w14="http://schemas.microsoft.com/office/word/2010/wordml" xmlns:w15="http://schemas.microsoft.com/office/word/2012/wordml" xmlns:w16cex="http://schemas.microsoft.com/office/word/2018/wordml/cex" xmlns:w16cid="http://schemas.microsoft.com/office/word/2016/wordml/cid" xmlns:w16="http://schemas.microsoft.com/office/word/2018/wordml" xmlns:w16sdtdh="http://schemas.microsoft.com/office/word/2020/wordml/sdtdatahash" xmlns:w16se="http://schemas.microsoft.com/office/word/2015/wordml/symex" xmlns:wpg="http://schemas.microsoft.com/office/word/2010/wordprocessingGroup" xmlns:wpi="http://schemas.microsoft.com/office/word/2010/wordprocessingInk" xmlns:wne="http://schemas.microsoft.com/office/word/2006/wordml" xmlns:wps="http://schemas.microsoft.com/office/word/2010/wordprocessingShape" mc:Ignorable="w14 w15 w16se w16cid w16 w16cex w16sdtdh wp14">
   <w:endnote w:type="separator" w:id="-1">
     <w:p>
       <w:pPr>
@@ -3436,7 +3096,7 @@
 </file>
 
 <file path=word/footnotes.xml><?xml version="1.0" encoding="utf-8"?>
-<w:footnotes xmlns:wpc="http://schemas.microsoft.com/office/word/2010/wordprocessingCanvas" xmlns:cx="http://schemas.microsoft.com/office/drawing/2014/chartex" xmlns:mc="http://schemas.openxmlformats.org/markup-compatibility/2006" xmlns:o="urn:schemas-microsoft-com:office:office" xmlns:r="http://schemas.openxmlformats.org/officeDocument/2006/relationships" xmlns:m="http://schemas.openxmlformats.org/officeDocument/2006/math" xmlns:v="urn:schemas-microsoft-com:vml" xmlns:wp14="http://schemas.microsoft.com/office/word/2010/wordprocessingDrawing" xmlns:wp="http://schemas.openxmlformats.org/drawingml/2006/wordprocessingDrawing" xmlns:w10="urn:schemas-microsoft-com:office:word" xmlns:w="http://schemas.openxmlformats.org/wordprocessingml/2006/main" xmlns:w14="http://schemas.microsoft.com/office/word/2010/wordml" xmlns:w15="http://schemas.microsoft.com/office/word/2012/wordml" xmlns:w16se="http://schemas.microsoft.com/office/word/2015/wordml/symex" xmlns:wpg="http://schemas.microsoft.com/office/word/2010/wordprocessingGroup" xmlns:wpi="http://schemas.microsoft.com/office/word/2010/wordprocessingInk" xmlns:wne="http://schemas.microsoft.com/office/word/2006/wordml" xmlns:wps="http://schemas.microsoft.com/office/word/2010/wordprocessingShape" mc:Ignorable="w14 w15 w16se wp14">
+<w:footnotes xmlns:wpc="http://schemas.microsoft.com/office/word/2010/wordprocessingCanvas" xmlns:cx="http://schemas.microsoft.com/office/drawing/2014/chartex" xmlns:cx1="http://schemas.microsoft.com/office/drawing/2015/9/8/chartex" xmlns:cx2="http://schemas.microsoft.com/office/drawing/2015/10/21/chartex" xmlns:cx3="http://schemas.microsoft.com/office/drawing/2016/5/9/chartex" xmlns:cx4="http://schemas.microsoft.com/office/drawing/2016/5/10/chartex" xmlns:cx5="http://schemas.microsoft.com/office/drawing/2016/5/11/chartex" xmlns:cx6="http://schemas.microsoft.com/office/drawing/2016/5/12/chartex" xmlns:cx7="http://schemas.microsoft.com/office/drawing/2016/5/13/chartex" xmlns:cx8="http://schemas.microsoft.com/office/drawing/2016/5/14/chartex" xmlns:mc="http://schemas.openxmlformats.org/markup-compatibility/2006" xmlns:aink="http://schemas.microsoft.com/office/drawing/2016/ink" xmlns:am3d="http://schemas.microsoft.com/office/drawing/2017/model3d" xmlns:o="urn:schemas-microsoft-com:office:office" xmlns:r="http://schemas.openxmlformats.org/officeDocument/2006/relationships" xmlns:m="http://schemas.openxmlformats.org/officeDocument/2006/math" xmlns:v="urn:schemas-microsoft-com:vml" xmlns:wp14="http://schemas.microsoft.com/office/word/2010/wordprocessingDrawing" xmlns:wp="http://schemas.openxmlformats.org/drawingml/2006/wordprocessingDrawing" xmlns:w10="urn:schemas-microsoft-com:office:word" xmlns:w="http://schemas.openxmlformats.org/wordprocessingml/2006/main" xmlns:w14="http://schemas.microsoft.com/office/word/2010/wordml" xmlns:w15="http://schemas.microsoft.com/office/word/2012/wordml" xmlns:w16cex="http://schemas.microsoft.com/office/word/2018/wordml/cex" xmlns:w16cid="http://schemas.microsoft.com/office/word/2016/wordml/cid" xmlns:w16="http://schemas.microsoft.com/office/word/2018/wordml" xmlns:w16sdtdh="http://schemas.microsoft.com/office/word/2020/wordml/sdtdatahash" xmlns:w16se="http://schemas.microsoft.com/office/word/2015/wordml/symex" xmlns:wpg="http://schemas.microsoft.com/office/word/2010/wordprocessingGroup" xmlns:wpi="http://schemas.microsoft.com/office/word/2010/wordprocessingInk" xmlns:wne="http://schemas.microsoft.com/office/word/2006/wordml" xmlns:wps="http://schemas.microsoft.com/office/word/2010/wordprocessingShape" mc:Ignorable="w14 w15 w16se w16cid w16 w16cex w16sdtdh wp14">
   <w:footnote w:type="separator" w:id="-1">
     <w:p>
       <w:pPr>
@@ -3461,7 +3121,7 @@
 </file>
 
 <file path=word/styles.xml><?xml version="1.0" encoding="utf-8"?>
-<w:styles xmlns:mc="http://schemas.openxmlformats.org/markup-compatibility/2006" xmlns:r="http://schemas.openxmlformats.org/officeDocument/2006/relationships" xmlns:w="http://schemas.openxmlformats.org/wordprocessingml/2006/main" xmlns:w14="http://schemas.microsoft.com/office/word/2010/wordml" xmlns:w15="http://schemas.microsoft.com/office/word/2012/wordml" xmlns:w16se="http://schemas.microsoft.com/office/word/2015/wordml/symex" mc:Ignorable="w14 w15 w16se">
+<w:styles xmlns:mc="http://schemas.openxmlformats.org/markup-compatibility/2006" xmlns:r="http://schemas.openxmlformats.org/officeDocument/2006/relationships" xmlns:w="http://schemas.openxmlformats.org/wordprocessingml/2006/main" xmlns:w14="http://schemas.microsoft.com/office/word/2010/wordml" xmlns:w15="http://schemas.microsoft.com/office/word/2012/wordml" xmlns:w16cex="http://schemas.microsoft.com/office/word/2018/wordml/cex" xmlns:w16cid="http://schemas.microsoft.com/office/word/2016/wordml/cid" xmlns:w16="http://schemas.microsoft.com/office/word/2018/wordml" xmlns:w16sdtdh="http://schemas.microsoft.com/office/word/2020/wordml/sdtdatahash" xmlns:w16se="http://schemas.microsoft.com/office/word/2015/wordml/symex" mc:Ignorable="w14 w15 w16se w16cid w16 w16cex w16sdtdh">
   <w:docDefaults>
     <w:rPrDefault>
       <w:rPr>
@@ -3471,7 +3131,7 @@
     </w:rPrDefault>
     <w:pPrDefault/>
   </w:docDefaults>
-  <w:latentStyles w:defLockedState="0" w:defUIPriority="99" w:defSemiHidden="0" w:defUnhideWhenUsed="0" w:defQFormat="0" w:count="371">
+  <w:latentStyles w:defLockedState="0" w:defUIPriority="99" w:defSemiHidden="0" w:defUnhideWhenUsed="0" w:defQFormat="0" w:count="376">
     <w:lsdException w:name="Normal" w:uiPriority="0" w:qFormat="1"/>
     <w:lsdException w:name="heading 1" w:uiPriority="9" w:qFormat="1"/>
     <w:lsdException w:name="heading 2" w:semiHidden="1" w:uiPriority="9" w:unhideWhenUsed="1" w:qFormat="1"/>
@@ -3843,6 +3503,11 @@
     <w:lsdException w:name="List Table 5 Dark Accent 6" w:uiPriority="50"/>
     <w:lsdException w:name="List Table 6 Colorful Accent 6" w:uiPriority="51"/>
     <w:lsdException w:name="List Table 7 Colorful Accent 6" w:uiPriority="52"/>
+    <w:lsdException w:name="Mention" w:semiHidden="1" w:unhideWhenUsed="1"/>
+    <w:lsdException w:name="Smart Hyperlink" w:semiHidden="1" w:unhideWhenUsed="1"/>
+    <w:lsdException w:name="Hashtag" w:semiHidden="1" w:unhideWhenUsed="1"/>
+    <w:lsdException w:name="Unresolved Mention" w:semiHidden="1" w:unhideWhenUsed="1"/>
+    <w:lsdException w:name="Smart Link" w:semiHidden="1" w:unhideWhenUsed="1"/>
   </w:latentStyles>
   <w:style w:type="paragraph" w:default="1" w:styleId="Normal">
     <w:name w:val="Normal"/>
@@ -4127,6 +3792,30 @@
       <w:lang w:eastAsia="en-US"/>
     </w:rPr>
   </w:style>
+  <w:style w:type="character" w:styleId="UnresolvedMention">
+    <w:name w:val="Unresolved Mention"/>
+    <w:basedOn w:val="DefaultParagraphFont"/>
+    <w:uiPriority w:val="99"/>
+    <w:semiHidden/>
+    <w:unhideWhenUsed/>
+    <w:rsid w:val="00A47312"/>
+    <w:rPr>
+      <w:color w:val="605E5C"/>
+      <w:shd w:val="clear" w:color="auto" w:fill="E1DFDD"/>
+    </w:rPr>
+  </w:style>
+  <w:style w:type="character" w:styleId="FollowedHyperlink">
+    <w:name w:val="FollowedHyperlink"/>
+    <w:basedOn w:val="DefaultParagraphFont"/>
+    <w:uiPriority w:val="99"/>
+    <w:semiHidden/>
+    <w:unhideWhenUsed/>
+    <w:rsid w:val="00737099"/>
+    <w:rPr>
+      <w:color w:val="954F72" w:themeColor="followedHyperlink"/>
+      <w:u w:val="single"/>
+    </w:rPr>
+  </w:style>
 </w:styles>
 </file>
 

</xml_diff>